<commit_message>
Updated supervision meeting record
</commit_message>
<xml_diff>
--- a/4. ART410 - Honours Project/Supervision Meeting Record.docx
+++ b/4. ART410 - Honours Project/Supervision Meeting Record.docx
@@ -77,7 +77,11 @@
           <w:tcPr>
             <w:tcW w:w="6379" w:type="dxa"/>
           </w:tcPr>
-          <w:p/>
+          <w:p>
+            <w:r>
+              <w:t>Shubh Ravishankar Gawhade</w:t>
+            </w:r>
+          </w:p>
         </w:tc>
       </w:tr>
       <w:tr>
@@ -113,6 +117,281 @@
           <w:tcPr>
             <w:tcW w:w="6379" w:type="dxa"/>
           </w:tcPr>
+          <w:p>
+            <w:r>
+              <w:t>Martin Zeilinger</w:t>
+            </w:r>
+          </w:p>
+        </w:tc>
+      </w:tr>
+    </w:tbl>
+    <w:p/>
+    <w:p>
+      <w:r>
+        <w:br w:type="column"/>
+      </w:r>
+    </w:p>
+    <w:tbl>
+      <w:tblPr>
+        <w:tblStyle w:val="TableGrid"/>
+        <w:tblW w:w="0" w:type="auto"/>
+        <w:tblLook w:val="04A0" w:firstRow="1" w:lastRow="0" w:firstColumn="1" w:lastColumn="0" w:noHBand="0" w:noVBand="1"/>
+      </w:tblPr>
+      <w:tblGrid>
+        <w:gridCol w:w="2547"/>
+        <w:gridCol w:w="6379"/>
+      </w:tblGrid>
+      <w:tr>
+        <w:tc>
+          <w:tcPr>
+            <w:tcW w:w="2547" w:type="dxa"/>
+          </w:tcPr>
+          <w:p>
+            <w:pPr>
+              <w:rPr>
+                <w:b/>
+                <w:bCs/>
+              </w:rPr>
+            </w:pPr>
+            <w:r>
+              <w:br w:type="column"/>
+            </w:r>
+            <w:r>
+              <w:rPr>
+                <w:b/>
+                <w:bCs/>
+              </w:rPr>
+              <w:t>Week</w:t>
+            </w:r>
+          </w:p>
+        </w:tc>
+        <w:tc>
+          <w:tcPr>
+            <w:tcW w:w="6379" w:type="dxa"/>
+          </w:tcPr>
+          <w:p>
+            <w:r>
+              <w:t>Week 1 Meeting</w:t>
+            </w:r>
+          </w:p>
+          <w:p/>
+        </w:tc>
+      </w:tr>
+    </w:tbl>
+    <w:p/>
+    <w:tbl>
+      <w:tblPr>
+        <w:tblStyle w:val="TableGrid"/>
+        <w:tblW w:w="0" w:type="auto"/>
+        <w:tblLook w:val="04A0" w:firstRow="1" w:lastRow="0" w:firstColumn="1" w:lastColumn="0" w:noHBand="0" w:noVBand="1"/>
+      </w:tblPr>
+      <w:tblGrid>
+        <w:gridCol w:w="9016"/>
+      </w:tblGrid>
+      <w:tr>
+        <w:tc>
+          <w:tcPr>
+            <w:tcW w:w="9016" w:type="dxa"/>
+          </w:tcPr>
+          <w:p>
+            <w:pPr>
+              <w:pStyle w:val="ListParagraph"/>
+              <w:numPr>
+                <w:ilvl w:val="0"/>
+                <w:numId w:val="1"/>
+              </w:numPr>
+              <w:rPr>
+                <w:b/>
+                <w:bCs/>
+                <w:sz w:val="24"/>
+                <w:szCs w:val="24"/>
+              </w:rPr>
+            </w:pPr>
+            <w:r>
+              <w:rPr>
+                <w:b/>
+                <w:bCs/>
+                <w:sz w:val="24"/>
+                <w:szCs w:val="24"/>
+              </w:rPr>
+              <w:t>Provide a brief summary (fewer than 100 words) to introduce your supervisor to your project</w:t>
+            </w:r>
+          </w:p>
+        </w:tc>
+      </w:tr>
+      <w:tr>
+        <w:tc>
+          <w:tcPr>
+            <w:tcW w:w="9016" w:type="dxa"/>
+          </w:tcPr>
+          <w:p/>
+          <w:p>
+            <w:pPr>
+              <w:pStyle w:val="ListParagraph"/>
+              <w:numPr>
+                <w:ilvl w:val="0"/>
+                <w:numId w:val="13"/>
+              </w:numPr>
+            </w:pPr>
+            <w:r>
+              <w:t>A story driven 3D-Top-Down hybrid game prototype combining 3D top-down as a base with multiple genres of play-styles</w:t>
+            </w:r>
+          </w:p>
+          <w:p/>
+        </w:tc>
+      </w:tr>
+    </w:tbl>
+    <w:p/>
+    <w:tbl>
+      <w:tblPr>
+        <w:tblStyle w:val="TableGrid"/>
+        <w:tblW w:w="0" w:type="auto"/>
+        <w:tblLook w:val="04A0" w:firstRow="1" w:lastRow="0" w:firstColumn="1" w:lastColumn="0" w:noHBand="0" w:noVBand="1"/>
+      </w:tblPr>
+      <w:tblGrid>
+        <w:gridCol w:w="9016"/>
+      </w:tblGrid>
+      <w:tr>
+        <w:tc>
+          <w:tcPr>
+            <w:tcW w:w="9016" w:type="dxa"/>
+          </w:tcPr>
+          <w:p>
+            <w:pPr>
+              <w:pStyle w:val="ListParagraph"/>
+              <w:numPr>
+                <w:ilvl w:val="0"/>
+                <w:numId w:val="1"/>
+              </w:numPr>
+              <w:rPr>
+                <w:b/>
+                <w:bCs/>
+                <w:sz w:val="24"/>
+                <w:szCs w:val="24"/>
+              </w:rPr>
+            </w:pPr>
+            <w:r>
+              <w:rPr>
+                <w:b/>
+                <w:bCs/>
+                <w:sz w:val="24"/>
+                <w:szCs w:val="24"/>
+              </w:rPr>
+              <w:t>Agenda for current meeting (questions you wish to ask/feedback you require)</w:t>
+            </w:r>
+          </w:p>
+        </w:tc>
+      </w:tr>
+      <w:tr>
+        <w:tc>
+          <w:tcPr>
+            <w:tcW w:w="9016" w:type="dxa"/>
+          </w:tcPr>
+          <w:p/>
+          <w:p>
+            <w:pPr>
+              <w:pStyle w:val="ListParagraph"/>
+              <w:numPr>
+                <w:ilvl w:val="0"/>
+                <w:numId w:val="13"/>
+              </w:numPr>
+            </w:pPr>
+            <w:r>
+              <w:rPr>
+                <w:b/>
+                <w:bCs/>
+              </w:rPr>
+              <w:t>Ethics application</w:t>
+            </w:r>
+            <w:r>
+              <w:t xml:space="preserve"> – Please discuss this with your supervisor at this meeting</w:t>
+            </w:r>
+            <w:r>
+              <w:t xml:space="preserve"> and aim to have this approved or adjustments agreed.</w:t>
+            </w:r>
+          </w:p>
+          <w:p>
+            <w:pPr>
+              <w:pStyle w:val="ListParagraph"/>
+              <w:numPr>
+                <w:ilvl w:val="0"/>
+                <w:numId w:val="13"/>
+              </w:numPr>
+            </w:pPr>
+            <w:r>
+              <w:rPr>
+                <w:b/>
+                <w:bCs/>
+              </w:rPr>
+              <w:t>Research Project Risk Assessment</w:t>
+            </w:r>
+            <w:r>
+              <w:t xml:space="preserve"> – Please discuss this with your supervisor at this meeting and aim to have this agreed and signed for upload.</w:t>
+            </w:r>
+          </w:p>
+          <w:p/>
+        </w:tc>
+      </w:tr>
+    </w:tbl>
+    <w:p/>
+    <w:tbl>
+      <w:tblPr>
+        <w:tblStyle w:val="TableGrid"/>
+        <w:tblW w:w="0" w:type="auto"/>
+        <w:tblLook w:val="04A0" w:firstRow="1" w:lastRow="0" w:firstColumn="1" w:lastColumn="0" w:noHBand="0" w:noVBand="1"/>
+      </w:tblPr>
+      <w:tblGrid>
+        <w:gridCol w:w="9016"/>
+      </w:tblGrid>
+      <w:tr>
+        <w:tc>
+          <w:tcPr>
+            <w:tcW w:w="9016" w:type="dxa"/>
+          </w:tcPr>
+          <w:p>
+            <w:pPr>
+              <w:pStyle w:val="ListParagraph"/>
+              <w:numPr>
+                <w:ilvl w:val="0"/>
+                <w:numId w:val="1"/>
+              </w:numPr>
+              <w:rPr>
+                <w:b/>
+                <w:bCs/>
+                <w:sz w:val="24"/>
+                <w:szCs w:val="24"/>
+              </w:rPr>
+            </w:pPr>
+            <w:r>
+              <w:rPr>
+                <w:b/>
+                <w:bCs/>
+                <w:sz w:val="24"/>
+                <w:szCs w:val="24"/>
+              </w:rPr>
+              <w:t>Agreed actions</w:t>
+            </w:r>
+          </w:p>
+        </w:tc>
+      </w:tr>
+      <w:tr>
+        <w:tc>
+          <w:tcPr>
+            <w:tcW w:w="9016" w:type="dxa"/>
+          </w:tcPr>
+          <w:p/>
+          <w:p>
+            <w:pPr>
+              <w:pStyle w:val="ListParagraph"/>
+              <w:numPr>
+                <w:ilvl w:val="0"/>
+                <w:numId w:val="12"/>
+              </w:numPr>
+            </w:pPr>
+            <w:r>
+              <w:t>Approved ethics application and risk assessment form.</w:t>
+            </w:r>
+          </w:p>
           <w:p/>
         </w:tc>
       </w:tr>
@@ -163,7 +442,69 @@
           </w:tcPr>
           <w:p>
             <w:r>
-              <w:t>Week 1 Meeting</w:t>
+              <w:t>Week 4 Meeting</w:t>
+            </w:r>
+          </w:p>
+        </w:tc>
+      </w:tr>
+    </w:tbl>
+    <w:p/>
+    <w:tbl>
+      <w:tblPr>
+        <w:tblStyle w:val="TableGrid"/>
+        <w:tblW w:w="0" w:type="auto"/>
+        <w:tblLook w:val="04A0" w:firstRow="1" w:lastRow="0" w:firstColumn="1" w:lastColumn="0" w:noHBand="0" w:noVBand="1"/>
+      </w:tblPr>
+      <w:tblGrid>
+        <w:gridCol w:w="9016"/>
+      </w:tblGrid>
+      <w:tr>
+        <w:tc>
+          <w:tcPr>
+            <w:tcW w:w="9016" w:type="dxa"/>
+          </w:tcPr>
+          <w:p>
+            <w:pPr>
+              <w:pStyle w:val="ListParagraph"/>
+              <w:numPr>
+                <w:ilvl w:val="0"/>
+                <w:numId w:val="2"/>
+              </w:numPr>
+              <w:rPr>
+                <w:b/>
+                <w:bCs/>
+                <w:sz w:val="24"/>
+                <w:szCs w:val="24"/>
+              </w:rPr>
+            </w:pPr>
+            <w:r>
+              <w:rPr>
+                <w:b/>
+                <w:bCs/>
+                <w:sz w:val="24"/>
+                <w:szCs w:val="24"/>
+              </w:rPr>
+              <w:t>Agreed actions from previous meeting</w:t>
+            </w:r>
+          </w:p>
+        </w:tc>
+      </w:tr>
+      <w:tr>
+        <w:tc>
+          <w:tcPr>
+            <w:tcW w:w="9016" w:type="dxa"/>
+          </w:tcPr>
+          <w:p/>
+          <w:p>
+            <w:pPr>
+              <w:pStyle w:val="ListParagraph"/>
+              <w:numPr>
+                <w:ilvl w:val="0"/>
+                <w:numId w:val="11"/>
+              </w:numPr>
+            </w:pPr>
+            <w:r>
+              <w:t>Approved Ethics application and Risk Assessment form</w:t>
             </w:r>
           </w:p>
           <w:p/>
@@ -190,7 +531,7 @@
               <w:pStyle w:val="ListParagraph"/>
               <w:numPr>
                 <w:ilvl w:val="0"/>
-                <w:numId w:val="1"/>
+                <w:numId w:val="2"/>
               </w:numPr>
               <w:rPr>
                 <w:b/>
@@ -206,27 +547,60 @@
                 <w:sz w:val="24"/>
                 <w:szCs w:val="24"/>
               </w:rPr>
-              <w:t xml:space="preserve">Provide </w:t>
-            </w:r>
-            <w:proofErr w:type="gramStart"/>
-            <w:r>
-              <w:rPr>
-                <w:b/>
-                <w:bCs/>
-                <w:sz w:val="24"/>
-                <w:szCs w:val="24"/>
-              </w:rPr>
-              <w:t>a brief summary</w:t>
-            </w:r>
-            <w:proofErr w:type="gramEnd"/>
-            <w:r>
-              <w:rPr>
-                <w:b/>
-                <w:bCs/>
-                <w:sz w:val="24"/>
-                <w:szCs w:val="24"/>
-              </w:rPr>
-              <w:t xml:space="preserve"> (fewer than 100 words) to introduce your supervisor to your project</w:t>
+              <w:t xml:space="preserve">Outline of main progress since </w:t>
+            </w:r>
+            <w:r>
+              <w:rPr>
+                <w:b/>
+                <w:bCs/>
+                <w:sz w:val="24"/>
+                <w:szCs w:val="24"/>
+              </w:rPr>
+              <w:t>previous</w:t>
+            </w:r>
+            <w:r>
+              <w:rPr>
+                <w:b/>
+                <w:bCs/>
+                <w:sz w:val="24"/>
+                <w:szCs w:val="24"/>
+              </w:rPr>
+              <w:t xml:space="preserve"> meeting</w:t>
+            </w:r>
+            <w:r>
+              <w:rPr>
+                <w:b/>
+                <w:bCs/>
+                <w:sz w:val="24"/>
+                <w:szCs w:val="24"/>
+              </w:rPr>
+              <w:br/>
+            </w:r>
+            <w:r>
+              <w:rPr>
+                <w:sz w:val="24"/>
+                <w:szCs w:val="24"/>
+              </w:rPr>
+              <w:t>and</w:t>
+            </w:r>
+            <w:r>
+              <w:rPr>
+                <w:b/>
+                <w:bCs/>
+                <w:sz w:val="24"/>
+                <w:szCs w:val="24"/>
+              </w:rPr>
+              <w:t xml:space="preserve"> </w:t>
+            </w:r>
+            <w:r>
+              <w:rPr>
+                <w:b/>
+                <w:bCs/>
+                <w:sz w:val="24"/>
+                <w:szCs w:val="24"/>
+              </w:rPr>
+              <w:br/>
+              <w:t>Agenda for current meeting (questions you wish to ask/feedback you require)</w:t>
             </w:r>
           </w:p>
         </w:tc>
@@ -237,7 +611,30 @@
             <w:tcW w:w="9016" w:type="dxa"/>
           </w:tcPr>
           <w:p/>
-          <w:p/>
+          <w:p>
+            <w:pPr>
+              <w:pStyle w:val="ListParagraph"/>
+              <w:numPr>
+                <w:ilvl w:val="0"/>
+                <w:numId w:val="9"/>
+              </w:numPr>
+            </w:pPr>
+            <w:r>
+              <w:t>Progress with interactables and the hidden intelligence system.</w:t>
+            </w:r>
+          </w:p>
+          <w:p>
+            <w:pPr>
+              <w:pStyle w:val="ListParagraph"/>
+              <w:numPr>
+                <w:ilvl w:val="0"/>
+                <w:numId w:val="9"/>
+              </w:numPr>
+            </w:pPr>
+            <w:r>
+              <w:t>Suggestions for having the intelligence system without branching dialogues but still making the experience different.</w:t>
+            </w:r>
+          </w:p>
           <w:p/>
         </w:tc>
       </w:tr>
@@ -262,7 +659,7 @@
               <w:pStyle w:val="ListParagraph"/>
               <w:numPr>
                 <w:ilvl w:val="0"/>
-                <w:numId w:val="1"/>
+                <w:numId w:val="2"/>
               </w:numPr>
               <w:rPr>
                 <w:b/>
@@ -278,7 +675,7 @@
                 <w:sz w:val="24"/>
                 <w:szCs w:val="24"/>
               </w:rPr>
-              <w:t>Agenda for current meeting (questions you wish to ask/feedback you require)</w:t>
+              <w:t>Agreed actions</w:t>
             </w:r>
           </w:p>
         </w:tc>
@@ -294,94 +691,22 @@
               <w:pStyle w:val="ListParagraph"/>
               <w:numPr>
                 <w:ilvl w:val="0"/>
-                <w:numId w:val="5"/>
+                <w:numId w:val="9"/>
               </w:numPr>
             </w:pPr>
             <w:r>
-              <w:rPr>
-                <w:b/>
-                <w:bCs/>
-              </w:rPr>
-              <w:t>Ethics application</w:t>
-            </w:r>
-            <w:r>
-              <w:t xml:space="preserve"> – Please discuss this with your supervisor at this meeting</w:t>
-            </w:r>
-            <w:r>
-              <w:t xml:space="preserve"> and aim to have this approved or adjustments agreed.</w:t>
-            </w:r>
-          </w:p>
-          <w:p>
-            <w:pPr>
-              <w:pStyle w:val="ListParagraph"/>
-              <w:numPr>
-                <w:ilvl w:val="0"/>
-                <w:numId w:val="5"/>
-              </w:numPr>
-            </w:pPr>
-            <w:r>
-              <w:rPr>
-                <w:b/>
-                <w:bCs/>
-              </w:rPr>
-              <w:t>Research Project Risk Assessment</w:t>
-            </w:r>
-            <w:r>
-              <w:t xml:space="preserve"> – Please discuss this with your supervisor at this meeting and aim to have this agreed and signed for upload.</w:t>
-            </w:r>
-          </w:p>
-          <w:p/>
-        </w:tc>
-      </w:tr>
-    </w:tbl>
-    <w:p/>
-    <w:tbl>
-      <w:tblPr>
-        <w:tblStyle w:val="TableGrid"/>
-        <w:tblW w:w="0" w:type="auto"/>
-        <w:tblLook w:val="04A0" w:firstRow="1" w:lastRow="0" w:firstColumn="1" w:lastColumn="0" w:noHBand="0" w:noVBand="1"/>
-      </w:tblPr>
-      <w:tblGrid>
-        <w:gridCol w:w="9016"/>
-      </w:tblGrid>
-      <w:tr>
-        <w:tc>
-          <w:tcPr>
-            <w:tcW w:w="9016" w:type="dxa"/>
-          </w:tcPr>
-          <w:p>
-            <w:pPr>
-              <w:pStyle w:val="ListParagraph"/>
-              <w:numPr>
-                <w:ilvl w:val="0"/>
-                <w:numId w:val="1"/>
-              </w:numPr>
-              <w:rPr>
-                <w:b/>
-                <w:bCs/>
-                <w:sz w:val="24"/>
-                <w:szCs w:val="24"/>
-              </w:rPr>
-            </w:pPr>
-            <w:r>
-              <w:rPr>
-                <w:b/>
-                <w:bCs/>
-                <w:sz w:val="24"/>
-                <w:szCs w:val="24"/>
-              </w:rPr>
-              <w:t>Agreed actions</w:t>
-            </w:r>
-          </w:p>
-        </w:tc>
-      </w:tr>
-      <w:tr>
-        <w:tc>
-          <w:tcPr>
-            <w:tcW w:w="9016" w:type="dxa"/>
-          </w:tcPr>
-          <w:p/>
-          <w:p/>
+              <w:t>Interactables with</w:t>
+            </w:r>
+            <w:r>
+              <w:t xml:space="preserve"> intelligence system with</w:t>
+            </w:r>
+            <w:r>
+              <w:t xml:space="preserve"> different dialogues without branching paths to show that it is possible since it is a prototype</w:t>
+            </w:r>
+            <w:r>
+              <w:t xml:space="preserve"> and have a minimal impact on the story.</w:t>
+            </w:r>
+          </w:p>
           <w:p/>
         </w:tc>
       </w:tr>
@@ -432,7 +757,7 @@
           </w:tcPr>
           <w:p>
             <w:r>
-              <w:t>Week 4 Meeting</w:t>
+              <w:t>Week 8 Meeting</w:t>
             </w:r>
           </w:p>
         </w:tc>
@@ -458,7 +783,7 @@
               <w:pStyle w:val="ListParagraph"/>
               <w:numPr>
                 <w:ilvl w:val="0"/>
-                <w:numId w:val="2"/>
+                <w:numId w:val="3"/>
               </w:numPr>
               <w:rPr>
                 <w:b/>
@@ -485,7 +810,18 @@
             <w:tcW w:w="9016" w:type="dxa"/>
           </w:tcPr>
           <w:p/>
-          <w:p/>
+          <w:p>
+            <w:pPr>
+              <w:pStyle w:val="ListParagraph"/>
+              <w:numPr>
+                <w:ilvl w:val="0"/>
+                <w:numId w:val="9"/>
+              </w:numPr>
+            </w:pPr>
+            <w:r>
+              <w:t>Interactables with intelligence system with different dialogues without branching paths to show that it is possible since it is a prototype and have a minimal impact on the story.</w:t>
+            </w:r>
+          </w:p>
           <w:p/>
         </w:tc>
       </w:tr>
@@ -510,7 +846,7 @@
               <w:pStyle w:val="ListParagraph"/>
               <w:numPr>
                 <w:ilvl w:val="0"/>
-                <w:numId w:val="2"/>
+                <w:numId w:val="3"/>
               </w:numPr>
               <w:rPr>
                 <w:b/>
@@ -590,7 +926,36 @@
             <w:tcW w:w="9016" w:type="dxa"/>
           </w:tcPr>
           <w:p/>
-          <w:p/>
+          <w:p>
+            <w:pPr>
+              <w:pStyle w:val="ListParagraph"/>
+              <w:numPr>
+                <w:ilvl w:val="0"/>
+                <w:numId w:val="9"/>
+              </w:numPr>
+            </w:pPr>
+            <w:r>
+              <w:t xml:space="preserve">Showing </w:t>
+            </w:r>
+            <w:r>
+              <w:t>week 7 presentation and feedback from that.</w:t>
+            </w:r>
+          </w:p>
+          <w:p>
+            <w:pPr>
+              <w:pStyle w:val="ListParagraph"/>
+              <w:numPr>
+                <w:ilvl w:val="0"/>
+                <w:numId w:val="9"/>
+              </w:numPr>
+            </w:pPr>
+            <w:r>
+              <w:t>P</w:t>
+            </w:r>
+            <w:r>
+              <w:t>rogress with game mechanics and starting of AI development.</w:t>
+            </w:r>
+          </w:p>
           <w:p/>
         </w:tc>
       </w:tr>
@@ -615,7 +980,7 @@
               <w:pStyle w:val="ListParagraph"/>
               <w:numPr>
                 <w:ilvl w:val="0"/>
-                <w:numId w:val="2"/>
+                <w:numId w:val="3"/>
               </w:numPr>
               <w:rPr>
                 <w:b/>
@@ -642,7 +1007,42 @@
             <w:tcW w:w="9016" w:type="dxa"/>
           </w:tcPr>
           <w:p/>
-          <w:p/>
+          <w:p>
+            <w:pPr>
+              <w:pStyle w:val="ListParagraph"/>
+              <w:numPr>
+                <w:ilvl w:val="0"/>
+                <w:numId w:val="9"/>
+              </w:numPr>
+            </w:pPr>
+            <w:r>
+              <w:t xml:space="preserve">Project seems to be on </w:t>
+            </w:r>
+            <w:r>
+              <w:t>track.</w:t>
+            </w:r>
+          </w:p>
+          <w:p>
+            <w:pPr>
+              <w:pStyle w:val="ListParagraph"/>
+              <w:numPr>
+                <w:ilvl w:val="0"/>
+                <w:numId w:val="9"/>
+              </w:numPr>
+            </w:pPr>
+            <w:r>
+              <w:t xml:space="preserve">Start writing </w:t>
+            </w:r>
+            <w:r>
+              <w:t>p</w:t>
+            </w:r>
+            <w:r>
+              <w:t>ost-mortem</w:t>
+            </w:r>
+            <w:r>
+              <w:t xml:space="preserve"> report.</w:t>
+            </w:r>
+          </w:p>
           <w:p/>
         </w:tc>
       </w:tr>
@@ -693,7 +1093,7 @@
           </w:tcPr>
           <w:p>
             <w:r>
-              <w:t>Week 8 Meeting</w:t>
+              <w:t>Week 11 Meeting</w:t>
             </w:r>
           </w:p>
         </w:tc>
@@ -719,7 +1119,7 @@
               <w:pStyle w:val="ListParagraph"/>
               <w:numPr>
                 <w:ilvl w:val="0"/>
-                <w:numId w:val="3"/>
+                <w:numId w:val="4"/>
               </w:numPr>
               <w:rPr>
                 <w:b/>
@@ -746,268 +1146,31 @@
             <w:tcW w:w="9016" w:type="dxa"/>
           </w:tcPr>
           <w:p/>
-          <w:p/>
-          <w:p/>
-        </w:tc>
-      </w:tr>
-    </w:tbl>
-    <w:p/>
-    <w:tbl>
-      <w:tblPr>
-        <w:tblStyle w:val="TableGrid"/>
-        <w:tblW w:w="0" w:type="auto"/>
-        <w:tblLook w:val="04A0" w:firstRow="1" w:lastRow="0" w:firstColumn="1" w:lastColumn="0" w:noHBand="0" w:noVBand="1"/>
-      </w:tblPr>
-      <w:tblGrid>
-        <w:gridCol w:w="9016"/>
-      </w:tblGrid>
-      <w:tr>
-        <w:tc>
-          <w:tcPr>
-            <w:tcW w:w="9016" w:type="dxa"/>
-          </w:tcPr>
           <w:p>
             <w:pPr>
               <w:pStyle w:val="ListParagraph"/>
               <w:numPr>
                 <w:ilvl w:val="0"/>
-                <w:numId w:val="3"/>
+                <w:numId w:val="9"/>
               </w:numPr>
-              <w:rPr>
-                <w:b/>
-                <w:bCs/>
-                <w:sz w:val="24"/>
-                <w:szCs w:val="24"/>
-              </w:rPr>
+              <w:spacing w:after="160" w:line="259" w:lineRule="auto"/>
             </w:pPr>
             <w:r>
-              <w:rPr>
-                <w:b/>
-                <w:bCs/>
-                <w:sz w:val="24"/>
-                <w:szCs w:val="24"/>
-              </w:rPr>
-              <w:t xml:space="preserve">Outline of main progress since </w:t>
-            </w:r>
-            <w:r>
-              <w:rPr>
-                <w:b/>
-                <w:bCs/>
-                <w:sz w:val="24"/>
-                <w:szCs w:val="24"/>
-              </w:rPr>
-              <w:t>previous</w:t>
-            </w:r>
-            <w:r>
-              <w:rPr>
-                <w:b/>
-                <w:bCs/>
-                <w:sz w:val="24"/>
-                <w:szCs w:val="24"/>
-              </w:rPr>
-              <w:t xml:space="preserve"> meeting</w:t>
-            </w:r>
-            <w:r>
-              <w:rPr>
-                <w:b/>
-                <w:bCs/>
-                <w:sz w:val="24"/>
-                <w:szCs w:val="24"/>
-              </w:rPr>
-              <w:br/>
-            </w:r>
-            <w:r>
-              <w:rPr>
-                <w:sz w:val="24"/>
-                <w:szCs w:val="24"/>
-              </w:rPr>
-              <w:t>and</w:t>
-            </w:r>
-            <w:r>
-              <w:rPr>
-                <w:b/>
-                <w:bCs/>
-                <w:sz w:val="24"/>
-                <w:szCs w:val="24"/>
-              </w:rPr>
-              <w:t xml:space="preserve"> </w:t>
-            </w:r>
-            <w:r>
-              <w:rPr>
-                <w:b/>
-                <w:bCs/>
-                <w:sz w:val="24"/>
-                <w:szCs w:val="24"/>
-              </w:rPr>
-              <w:br/>
-              <w:t>Agenda for current meeting (questions you wish to ask/feedback you require)</w:t>
-            </w:r>
-          </w:p>
-        </w:tc>
-      </w:tr>
-      <w:tr>
-        <w:tc>
-          <w:tcPr>
-            <w:tcW w:w="9016" w:type="dxa"/>
-          </w:tcPr>
-          <w:p/>
-          <w:p/>
-          <w:p/>
-        </w:tc>
-      </w:tr>
-    </w:tbl>
-    <w:p/>
-    <w:tbl>
-      <w:tblPr>
-        <w:tblStyle w:val="TableGrid"/>
-        <w:tblW w:w="0" w:type="auto"/>
-        <w:tblLook w:val="04A0" w:firstRow="1" w:lastRow="0" w:firstColumn="1" w:lastColumn="0" w:noHBand="0" w:noVBand="1"/>
-      </w:tblPr>
-      <w:tblGrid>
-        <w:gridCol w:w="9016"/>
-      </w:tblGrid>
-      <w:tr>
-        <w:tc>
-          <w:tcPr>
-            <w:tcW w:w="9016" w:type="dxa"/>
-          </w:tcPr>
+              <w:t>Project seems to be on track.</w:t>
+            </w:r>
+          </w:p>
           <w:p>
             <w:pPr>
               <w:pStyle w:val="ListParagraph"/>
               <w:numPr>
                 <w:ilvl w:val="0"/>
-                <w:numId w:val="3"/>
+                <w:numId w:val="9"/>
               </w:numPr>
-              <w:rPr>
-                <w:b/>
-                <w:bCs/>
-                <w:sz w:val="24"/>
-                <w:szCs w:val="24"/>
-              </w:rPr>
             </w:pPr>
             <w:r>
-              <w:rPr>
-                <w:b/>
-                <w:bCs/>
-                <w:sz w:val="24"/>
-                <w:szCs w:val="24"/>
-              </w:rPr>
-              <w:t>Agreed actions</w:t>
-            </w:r>
-          </w:p>
-        </w:tc>
-      </w:tr>
-      <w:tr>
-        <w:tc>
-          <w:tcPr>
-            <w:tcW w:w="9016" w:type="dxa"/>
-          </w:tcPr>
-          <w:p/>
-          <w:p/>
-          <w:p/>
-        </w:tc>
-      </w:tr>
-    </w:tbl>
-    <w:p/>
-    <w:p>
-      <w:r>
-        <w:br w:type="column"/>
-      </w:r>
-    </w:p>
-    <w:tbl>
-      <w:tblPr>
-        <w:tblStyle w:val="TableGrid"/>
-        <w:tblW w:w="0" w:type="auto"/>
-        <w:tblLook w:val="04A0" w:firstRow="1" w:lastRow="0" w:firstColumn="1" w:lastColumn="0" w:noHBand="0" w:noVBand="1"/>
-      </w:tblPr>
-      <w:tblGrid>
-        <w:gridCol w:w="2547"/>
-        <w:gridCol w:w="6379"/>
-      </w:tblGrid>
-      <w:tr>
-        <w:tc>
-          <w:tcPr>
-            <w:tcW w:w="2547" w:type="dxa"/>
-          </w:tcPr>
-          <w:p>
-            <w:pPr>
-              <w:rPr>
-                <w:b/>
-                <w:bCs/>
-              </w:rPr>
-            </w:pPr>
-            <w:r>
-              <w:br w:type="column"/>
-            </w:r>
-            <w:r>
-              <w:rPr>
-                <w:b/>
-                <w:bCs/>
-              </w:rPr>
-              <w:t>Week</w:t>
-            </w:r>
-          </w:p>
-        </w:tc>
-        <w:tc>
-          <w:tcPr>
-            <w:tcW w:w="6379" w:type="dxa"/>
-          </w:tcPr>
-          <w:p>
-            <w:r>
-              <w:t>Week 11 Meeting</w:t>
-            </w:r>
-          </w:p>
-        </w:tc>
-      </w:tr>
-    </w:tbl>
-    <w:p/>
-    <w:tbl>
-      <w:tblPr>
-        <w:tblStyle w:val="TableGrid"/>
-        <w:tblW w:w="0" w:type="auto"/>
-        <w:tblLook w:val="04A0" w:firstRow="1" w:lastRow="0" w:firstColumn="1" w:lastColumn="0" w:noHBand="0" w:noVBand="1"/>
-      </w:tblPr>
-      <w:tblGrid>
-        <w:gridCol w:w="9016"/>
-      </w:tblGrid>
-      <w:tr>
-        <w:tc>
-          <w:tcPr>
-            <w:tcW w:w="9016" w:type="dxa"/>
-          </w:tcPr>
-          <w:p>
-            <w:pPr>
-              <w:pStyle w:val="ListParagraph"/>
-              <w:numPr>
-                <w:ilvl w:val="0"/>
-                <w:numId w:val="4"/>
-              </w:numPr>
-              <w:rPr>
-                <w:b/>
-                <w:bCs/>
-                <w:sz w:val="24"/>
-                <w:szCs w:val="24"/>
-              </w:rPr>
-            </w:pPr>
-            <w:r>
-              <w:rPr>
-                <w:b/>
-                <w:bCs/>
-                <w:sz w:val="24"/>
-                <w:szCs w:val="24"/>
-              </w:rPr>
-              <w:t>Agreed actions from previous meeting</w:t>
-            </w:r>
-          </w:p>
-        </w:tc>
-      </w:tr>
-      <w:tr>
-        <w:tc>
-          <w:tcPr>
-            <w:tcW w:w="9016" w:type="dxa"/>
-          </w:tcPr>
-          <w:p/>
-          <w:p/>
+              <w:t>Start writing post-mortem report.</w:t>
+            </w:r>
+          </w:p>
           <w:p/>
         </w:tc>
       </w:tr>
@@ -1450,6 +1613,434 @@
     </w:lvl>
   </w:abstractNum>
   <w:abstractNum w:abstractNumId="3" w15:restartNumberingAfterBreak="0">
+    <w:nsid w:val="2A2C1AD4"/>
+    <w:multiLevelType w:val="hybridMultilevel"/>
+    <w:tmpl w:val="C8F04AC4"/>
+    <w:lvl w:ilvl="0" w:tplc="D6A041C6">
+      <w:start w:val="1"/>
+      <w:numFmt w:val="bullet"/>
+      <w:lvlText w:val="-"/>
+      <w:lvlJc w:val="left"/>
+      <w:pPr>
+        <w:ind w:left="1080" w:hanging="360"/>
+      </w:pPr>
+      <w:rPr>
+        <w:rFonts w:ascii="Calibri" w:eastAsiaTheme="minorHAnsi" w:hAnsi="Calibri" w:cs="Calibri" w:hint="default"/>
+      </w:rPr>
+    </w:lvl>
+    <w:lvl w:ilvl="1" w:tplc="40090003" w:tentative="1">
+      <w:start w:val="1"/>
+      <w:numFmt w:val="bullet"/>
+      <w:lvlText w:val="o"/>
+      <w:lvlJc w:val="left"/>
+      <w:pPr>
+        <w:ind w:left="1800" w:hanging="360"/>
+      </w:pPr>
+      <w:rPr>
+        <w:rFonts w:ascii="Courier New" w:hAnsi="Courier New" w:cs="Courier New" w:hint="default"/>
+      </w:rPr>
+    </w:lvl>
+    <w:lvl w:ilvl="2" w:tplc="40090005" w:tentative="1">
+      <w:start w:val="1"/>
+      <w:numFmt w:val="bullet"/>
+      <w:lvlText w:val=""/>
+      <w:lvlJc w:val="left"/>
+      <w:pPr>
+        <w:ind w:left="2520" w:hanging="360"/>
+      </w:pPr>
+      <w:rPr>
+        <w:rFonts w:ascii="Wingdings" w:hAnsi="Wingdings" w:hint="default"/>
+      </w:rPr>
+    </w:lvl>
+    <w:lvl w:ilvl="3" w:tplc="40090001" w:tentative="1">
+      <w:start w:val="1"/>
+      <w:numFmt w:val="bullet"/>
+      <w:lvlText w:val=""/>
+      <w:lvlJc w:val="left"/>
+      <w:pPr>
+        <w:ind w:left="3240" w:hanging="360"/>
+      </w:pPr>
+      <w:rPr>
+        <w:rFonts w:ascii="Symbol" w:hAnsi="Symbol" w:hint="default"/>
+      </w:rPr>
+    </w:lvl>
+    <w:lvl w:ilvl="4" w:tplc="40090003" w:tentative="1">
+      <w:start w:val="1"/>
+      <w:numFmt w:val="bullet"/>
+      <w:lvlText w:val="o"/>
+      <w:lvlJc w:val="left"/>
+      <w:pPr>
+        <w:ind w:left="3960" w:hanging="360"/>
+      </w:pPr>
+      <w:rPr>
+        <w:rFonts w:ascii="Courier New" w:hAnsi="Courier New" w:cs="Courier New" w:hint="default"/>
+      </w:rPr>
+    </w:lvl>
+    <w:lvl w:ilvl="5" w:tplc="40090005" w:tentative="1">
+      <w:start w:val="1"/>
+      <w:numFmt w:val="bullet"/>
+      <w:lvlText w:val=""/>
+      <w:lvlJc w:val="left"/>
+      <w:pPr>
+        <w:ind w:left="4680" w:hanging="360"/>
+      </w:pPr>
+      <w:rPr>
+        <w:rFonts w:ascii="Wingdings" w:hAnsi="Wingdings" w:hint="default"/>
+      </w:rPr>
+    </w:lvl>
+    <w:lvl w:ilvl="6" w:tplc="40090001" w:tentative="1">
+      <w:start w:val="1"/>
+      <w:numFmt w:val="bullet"/>
+      <w:lvlText w:val=""/>
+      <w:lvlJc w:val="left"/>
+      <w:pPr>
+        <w:ind w:left="5400" w:hanging="360"/>
+      </w:pPr>
+      <w:rPr>
+        <w:rFonts w:ascii="Symbol" w:hAnsi="Symbol" w:hint="default"/>
+      </w:rPr>
+    </w:lvl>
+    <w:lvl w:ilvl="7" w:tplc="40090003" w:tentative="1">
+      <w:start w:val="1"/>
+      <w:numFmt w:val="bullet"/>
+      <w:lvlText w:val="o"/>
+      <w:lvlJc w:val="left"/>
+      <w:pPr>
+        <w:ind w:left="6120" w:hanging="360"/>
+      </w:pPr>
+      <w:rPr>
+        <w:rFonts w:ascii="Courier New" w:hAnsi="Courier New" w:cs="Courier New" w:hint="default"/>
+      </w:rPr>
+    </w:lvl>
+    <w:lvl w:ilvl="8" w:tplc="40090005" w:tentative="1">
+      <w:start w:val="1"/>
+      <w:numFmt w:val="bullet"/>
+      <w:lvlText w:val=""/>
+      <w:lvlJc w:val="left"/>
+      <w:pPr>
+        <w:ind w:left="6840" w:hanging="360"/>
+      </w:pPr>
+      <w:rPr>
+        <w:rFonts w:ascii="Wingdings" w:hAnsi="Wingdings" w:hint="default"/>
+      </w:rPr>
+    </w:lvl>
+  </w:abstractNum>
+  <w:abstractNum w:abstractNumId="4" w15:restartNumberingAfterBreak="0">
+    <w:nsid w:val="31455DB9"/>
+    <w:multiLevelType w:val="hybridMultilevel"/>
+    <w:tmpl w:val="0266531E"/>
+    <w:lvl w:ilvl="0" w:tplc="91F8474E">
+      <w:start w:val="1"/>
+      <w:numFmt w:val="bullet"/>
+      <w:lvlText w:val="-"/>
+      <w:lvlJc w:val="left"/>
+      <w:pPr>
+        <w:ind w:left="720" w:hanging="360"/>
+      </w:pPr>
+      <w:rPr>
+        <w:rFonts w:ascii="Calibri" w:eastAsiaTheme="minorHAnsi" w:hAnsi="Calibri" w:cs="Calibri" w:hint="default"/>
+      </w:rPr>
+    </w:lvl>
+    <w:lvl w:ilvl="1" w:tplc="40090003" w:tentative="1">
+      <w:start w:val="1"/>
+      <w:numFmt w:val="bullet"/>
+      <w:lvlText w:val="o"/>
+      <w:lvlJc w:val="left"/>
+      <w:pPr>
+        <w:ind w:left="1440" w:hanging="360"/>
+      </w:pPr>
+      <w:rPr>
+        <w:rFonts w:ascii="Courier New" w:hAnsi="Courier New" w:cs="Courier New" w:hint="default"/>
+      </w:rPr>
+    </w:lvl>
+    <w:lvl w:ilvl="2" w:tplc="40090005" w:tentative="1">
+      <w:start w:val="1"/>
+      <w:numFmt w:val="bullet"/>
+      <w:lvlText w:val=""/>
+      <w:lvlJc w:val="left"/>
+      <w:pPr>
+        <w:ind w:left="2160" w:hanging="360"/>
+      </w:pPr>
+      <w:rPr>
+        <w:rFonts w:ascii="Wingdings" w:hAnsi="Wingdings" w:hint="default"/>
+      </w:rPr>
+    </w:lvl>
+    <w:lvl w:ilvl="3" w:tplc="40090001" w:tentative="1">
+      <w:start w:val="1"/>
+      <w:numFmt w:val="bullet"/>
+      <w:lvlText w:val=""/>
+      <w:lvlJc w:val="left"/>
+      <w:pPr>
+        <w:ind w:left="2880" w:hanging="360"/>
+      </w:pPr>
+      <w:rPr>
+        <w:rFonts w:ascii="Symbol" w:hAnsi="Symbol" w:hint="default"/>
+      </w:rPr>
+    </w:lvl>
+    <w:lvl w:ilvl="4" w:tplc="40090003" w:tentative="1">
+      <w:start w:val="1"/>
+      <w:numFmt w:val="bullet"/>
+      <w:lvlText w:val="o"/>
+      <w:lvlJc w:val="left"/>
+      <w:pPr>
+        <w:ind w:left="3600" w:hanging="360"/>
+      </w:pPr>
+      <w:rPr>
+        <w:rFonts w:ascii="Courier New" w:hAnsi="Courier New" w:cs="Courier New" w:hint="default"/>
+      </w:rPr>
+    </w:lvl>
+    <w:lvl w:ilvl="5" w:tplc="40090005" w:tentative="1">
+      <w:start w:val="1"/>
+      <w:numFmt w:val="bullet"/>
+      <w:lvlText w:val=""/>
+      <w:lvlJc w:val="left"/>
+      <w:pPr>
+        <w:ind w:left="4320" w:hanging="360"/>
+      </w:pPr>
+      <w:rPr>
+        <w:rFonts w:ascii="Wingdings" w:hAnsi="Wingdings" w:hint="default"/>
+      </w:rPr>
+    </w:lvl>
+    <w:lvl w:ilvl="6" w:tplc="40090001" w:tentative="1">
+      <w:start w:val="1"/>
+      <w:numFmt w:val="bullet"/>
+      <w:lvlText w:val=""/>
+      <w:lvlJc w:val="left"/>
+      <w:pPr>
+        <w:ind w:left="5040" w:hanging="360"/>
+      </w:pPr>
+      <w:rPr>
+        <w:rFonts w:ascii="Symbol" w:hAnsi="Symbol" w:hint="default"/>
+      </w:rPr>
+    </w:lvl>
+    <w:lvl w:ilvl="7" w:tplc="40090003" w:tentative="1">
+      <w:start w:val="1"/>
+      <w:numFmt w:val="bullet"/>
+      <w:lvlText w:val="o"/>
+      <w:lvlJc w:val="left"/>
+      <w:pPr>
+        <w:ind w:left="5760" w:hanging="360"/>
+      </w:pPr>
+      <w:rPr>
+        <w:rFonts w:ascii="Courier New" w:hAnsi="Courier New" w:cs="Courier New" w:hint="default"/>
+      </w:rPr>
+    </w:lvl>
+    <w:lvl w:ilvl="8" w:tplc="40090005" w:tentative="1">
+      <w:start w:val="1"/>
+      <w:numFmt w:val="bullet"/>
+      <w:lvlText w:val=""/>
+      <w:lvlJc w:val="left"/>
+      <w:pPr>
+        <w:ind w:left="6480" w:hanging="360"/>
+      </w:pPr>
+      <w:rPr>
+        <w:rFonts w:ascii="Wingdings" w:hAnsi="Wingdings" w:hint="default"/>
+      </w:rPr>
+    </w:lvl>
+  </w:abstractNum>
+  <w:abstractNum w:abstractNumId="5" w15:restartNumberingAfterBreak="0">
+    <w:nsid w:val="3AF2176A"/>
+    <w:multiLevelType w:val="hybridMultilevel"/>
+    <w:tmpl w:val="AF409AAC"/>
+    <w:lvl w:ilvl="0" w:tplc="4009000F">
+      <w:start w:val="1"/>
+      <w:numFmt w:val="decimal"/>
+      <w:lvlText w:val="%1."/>
+      <w:lvlJc w:val="left"/>
+      <w:pPr>
+        <w:ind w:left="720" w:hanging="360"/>
+      </w:pPr>
+      <w:rPr>
+        <w:rFonts w:hint="default"/>
+      </w:rPr>
+    </w:lvl>
+    <w:lvl w:ilvl="1" w:tplc="40090019" w:tentative="1">
+      <w:start w:val="1"/>
+      <w:numFmt w:val="lowerLetter"/>
+      <w:lvlText w:val="%2."/>
+      <w:lvlJc w:val="left"/>
+      <w:pPr>
+        <w:ind w:left="1440" w:hanging="360"/>
+      </w:pPr>
+    </w:lvl>
+    <w:lvl w:ilvl="2" w:tplc="4009001B" w:tentative="1">
+      <w:start w:val="1"/>
+      <w:numFmt w:val="lowerRoman"/>
+      <w:lvlText w:val="%3."/>
+      <w:lvlJc w:val="right"/>
+      <w:pPr>
+        <w:ind w:left="2160" w:hanging="180"/>
+      </w:pPr>
+    </w:lvl>
+    <w:lvl w:ilvl="3" w:tplc="4009000F" w:tentative="1">
+      <w:start w:val="1"/>
+      <w:numFmt w:val="decimal"/>
+      <w:lvlText w:val="%4."/>
+      <w:lvlJc w:val="left"/>
+      <w:pPr>
+        <w:ind w:left="2880" w:hanging="360"/>
+      </w:pPr>
+    </w:lvl>
+    <w:lvl w:ilvl="4" w:tplc="40090019" w:tentative="1">
+      <w:start w:val="1"/>
+      <w:numFmt w:val="lowerLetter"/>
+      <w:lvlText w:val="%5."/>
+      <w:lvlJc w:val="left"/>
+      <w:pPr>
+        <w:ind w:left="3600" w:hanging="360"/>
+      </w:pPr>
+    </w:lvl>
+    <w:lvl w:ilvl="5" w:tplc="4009001B" w:tentative="1">
+      <w:start w:val="1"/>
+      <w:numFmt w:val="lowerRoman"/>
+      <w:lvlText w:val="%6."/>
+      <w:lvlJc w:val="right"/>
+      <w:pPr>
+        <w:ind w:left="4320" w:hanging="180"/>
+      </w:pPr>
+    </w:lvl>
+    <w:lvl w:ilvl="6" w:tplc="4009000F" w:tentative="1">
+      <w:start w:val="1"/>
+      <w:numFmt w:val="decimal"/>
+      <w:lvlText w:val="%7."/>
+      <w:lvlJc w:val="left"/>
+      <w:pPr>
+        <w:ind w:left="5040" w:hanging="360"/>
+      </w:pPr>
+    </w:lvl>
+    <w:lvl w:ilvl="7" w:tplc="40090019" w:tentative="1">
+      <w:start w:val="1"/>
+      <w:numFmt w:val="lowerLetter"/>
+      <w:lvlText w:val="%8."/>
+      <w:lvlJc w:val="left"/>
+      <w:pPr>
+        <w:ind w:left="5760" w:hanging="360"/>
+      </w:pPr>
+    </w:lvl>
+    <w:lvl w:ilvl="8" w:tplc="4009001B" w:tentative="1">
+      <w:start w:val="1"/>
+      <w:numFmt w:val="lowerRoman"/>
+      <w:lvlText w:val="%9."/>
+      <w:lvlJc w:val="right"/>
+      <w:pPr>
+        <w:ind w:left="6480" w:hanging="180"/>
+      </w:pPr>
+    </w:lvl>
+  </w:abstractNum>
+  <w:abstractNum w:abstractNumId="6" w15:restartNumberingAfterBreak="0">
+    <w:nsid w:val="3AF86EAE"/>
+    <w:multiLevelType w:val="hybridMultilevel"/>
+    <w:tmpl w:val="E8C08DE8"/>
+    <w:lvl w:ilvl="0" w:tplc="B6C085E4">
+      <w:start w:val="1"/>
+      <w:numFmt w:val="bullet"/>
+      <w:lvlText w:val="-"/>
+      <w:lvlJc w:val="left"/>
+      <w:pPr>
+        <w:ind w:left="720" w:hanging="360"/>
+      </w:pPr>
+      <w:rPr>
+        <w:rFonts w:ascii="Calibri" w:eastAsiaTheme="minorHAnsi" w:hAnsi="Calibri" w:cs="Calibri" w:hint="default"/>
+      </w:rPr>
+    </w:lvl>
+    <w:lvl w:ilvl="1" w:tplc="40090003" w:tentative="1">
+      <w:start w:val="1"/>
+      <w:numFmt w:val="bullet"/>
+      <w:lvlText w:val="o"/>
+      <w:lvlJc w:val="left"/>
+      <w:pPr>
+        <w:ind w:left="1440" w:hanging="360"/>
+      </w:pPr>
+      <w:rPr>
+        <w:rFonts w:ascii="Courier New" w:hAnsi="Courier New" w:cs="Courier New" w:hint="default"/>
+      </w:rPr>
+    </w:lvl>
+    <w:lvl w:ilvl="2" w:tplc="40090005" w:tentative="1">
+      <w:start w:val="1"/>
+      <w:numFmt w:val="bullet"/>
+      <w:lvlText w:val=""/>
+      <w:lvlJc w:val="left"/>
+      <w:pPr>
+        <w:ind w:left="2160" w:hanging="360"/>
+      </w:pPr>
+      <w:rPr>
+        <w:rFonts w:ascii="Wingdings" w:hAnsi="Wingdings" w:hint="default"/>
+      </w:rPr>
+    </w:lvl>
+    <w:lvl w:ilvl="3" w:tplc="40090001" w:tentative="1">
+      <w:start w:val="1"/>
+      <w:numFmt w:val="bullet"/>
+      <w:lvlText w:val=""/>
+      <w:lvlJc w:val="left"/>
+      <w:pPr>
+        <w:ind w:left="2880" w:hanging="360"/>
+      </w:pPr>
+      <w:rPr>
+        <w:rFonts w:ascii="Symbol" w:hAnsi="Symbol" w:hint="default"/>
+      </w:rPr>
+    </w:lvl>
+    <w:lvl w:ilvl="4" w:tplc="40090003" w:tentative="1">
+      <w:start w:val="1"/>
+      <w:numFmt w:val="bullet"/>
+      <w:lvlText w:val="o"/>
+      <w:lvlJc w:val="left"/>
+      <w:pPr>
+        <w:ind w:left="3600" w:hanging="360"/>
+      </w:pPr>
+      <w:rPr>
+        <w:rFonts w:ascii="Courier New" w:hAnsi="Courier New" w:cs="Courier New" w:hint="default"/>
+      </w:rPr>
+    </w:lvl>
+    <w:lvl w:ilvl="5" w:tplc="40090005" w:tentative="1">
+      <w:start w:val="1"/>
+      <w:numFmt w:val="bullet"/>
+      <w:lvlText w:val=""/>
+      <w:lvlJc w:val="left"/>
+      <w:pPr>
+        <w:ind w:left="4320" w:hanging="360"/>
+      </w:pPr>
+      <w:rPr>
+        <w:rFonts w:ascii="Wingdings" w:hAnsi="Wingdings" w:hint="default"/>
+      </w:rPr>
+    </w:lvl>
+    <w:lvl w:ilvl="6" w:tplc="40090001" w:tentative="1">
+      <w:start w:val="1"/>
+      <w:numFmt w:val="bullet"/>
+      <w:lvlText w:val=""/>
+      <w:lvlJc w:val="left"/>
+      <w:pPr>
+        <w:ind w:left="5040" w:hanging="360"/>
+      </w:pPr>
+      <w:rPr>
+        <w:rFonts w:ascii="Symbol" w:hAnsi="Symbol" w:hint="default"/>
+      </w:rPr>
+    </w:lvl>
+    <w:lvl w:ilvl="7" w:tplc="40090003" w:tentative="1">
+      <w:start w:val="1"/>
+      <w:numFmt w:val="bullet"/>
+      <w:lvlText w:val="o"/>
+      <w:lvlJc w:val="left"/>
+      <w:pPr>
+        <w:ind w:left="5760" w:hanging="360"/>
+      </w:pPr>
+      <w:rPr>
+        <w:rFonts w:ascii="Courier New" w:hAnsi="Courier New" w:cs="Courier New" w:hint="default"/>
+      </w:rPr>
+    </w:lvl>
+    <w:lvl w:ilvl="8" w:tplc="40090005" w:tentative="1">
+      <w:start w:val="1"/>
+      <w:numFmt w:val="bullet"/>
+      <w:lvlText w:val=""/>
+      <w:lvlJc w:val="left"/>
+      <w:pPr>
+        <w:ind w:left="6480" w:hanging="360"/>
+      </w:pPr>
+      <w:rPr>
+        <w:rFonts w:ascii="Wingdings" w:hAnsi="Wingdings" w:hint="default"/>
+      </w:rPr>
+    </w:lvl>
+  </w:abstractNum>
+  <w:abstractNum w:abstractNumId="7" w15:restartNumberingAfterBreak="0">
     <w:nsid w:val="3F747E96"/>
     <w:multiLevelType w:val="hybridMultilevel"/>
     <w:tmpl w:val="5EBE39AE"/>
@@ -1538,7 +2129,120 @@
       </w:pPr>
     </w:lvl>
   </w:abstractNum>
-  <w:abstractNum w:abstractNumId="4" w15:restartNumberingAfterBreak="0">
+  <w:abstractNum w:abstractNumId="8" w15:restartNumberingAfterBreak="0">
+    <w:nsid w:val="44D147BF"/>
+    <w:multiLevelType w:val="hybridMultilevel"/>
+    <w:tmpl w:val="4F668A0C"/>
+    <w:lvl w:ilvl="0" w:tplc="4948DE80">
+      <w:start w:val="1"/>
+      <w:numFmt w:val="bullet"/>
+      <w:lvlText w:val="-"/>
+      <w:lvlJc w:val="left"/>
+      <w:pPr>
+        <w:ind w:left="720" w:hanging="360"/>
+      </w:pPr>
+      <w:rPr>
+        <w:rFonts w:ascii="Calibri" w:eastAsiaTheme="minorHAnsi" w:hAnsi="Calibri" w:cs="Calibri" w:hint="default"/>
+      </w:rPr>
+    </w:lvl>
+    <w:lvl w:ilvl="1" w:tplc="40090003" w:tentative="1">
+      <w:start w:val="1"/>
+      <w:numFmt w:val="bullet"/>
+      <w:lvlText w:val="o"/>
+      <w:lvlJc w:val="left"/>
+      <w:pPr>
+        <w:ind w:left="1440" w:hanging="360"/>
+      </w:pPr>
+      <w:rPr>
+        <w:rFonts w:ascii="Courier New" w:hAnsi="Courier New" w:cs="Courier New" w:hint="default"/>
+      </w:rPr>
+    </w:lvl>
+    <w:lvl w:ilvl="2" w:tplc="40090005" w:tentative="1">
+      <w:start w:val="1"/>
+      <w:numFmt w:val="bullet"/>
+      <w:lvlText w:val=""/>
+      <w:lvlJc w:val="left"/>
+      <w:pPr>
+        <w:ind w:left="2160" w:hanging="360"/>
+      </w:pPr>
+      <w:rPr>
+        <w:rFonts w:ascii="Wingdings" w:hAnsi="Wingdings" w:hint="default"/>
+      </w:rPr>
+    </w:lvl>
+    <w:lvl w:ilvl="3" w:tplc="40090001" w:tentative="1">
+      <w:start w:val="1"/>
+      <w:numFmt w:val="bullet"/>
+      <w:lvlText w:val=""/>
+      <w:lvlJc w:val="left"/>
+      <w:pPr>
+        <w:ind w:left="2880" w:hanging="360"/>
+      </w:pPr>
+      <w:rPr>
+        <w:rFonts w:ascii="Symbol" w:hAnsi="Symbol" w:hint="default"/>
+      </w:rPr>
+    </w:lvl>
+    <w:lvl w:ilvl="4" w:tplc="40090003" w:tentative="1">
+      <w:start w:val="1"/>
+      <w:numFmt w:val="bullet"/>
+      <w:lvlText w:val="o"/>
+      <w:lvlJc w:val="left"/>
+      <w:pPr>
+        <w:ind w:left="3600" w:hanging="360"/>
+      </w:pPr>
+      <w:rPr>
+        <w:rFonts w:ascii="Courier New" w:hAnsi="Courier New" w:cs="Courier New" w:hint="default"/>
+      </w:rPr>
+    </w:lvl>
+    <w:lvl w:ilvl="5" w:tplc="40090005" w:tentative="1">
+      <w:start w:val="1"/>
+      <w:numFmt w:val="bullet"/>
+      <w:lvlText w:val=""/>
+      <w:lvlJc w:val="left"/>
+      <w:pPr>
+        <w:ind w:left="4320" w:hanging="360"/>
+      </w:pPr>
+      <w:rPr>
+        <w:rFonts w:ascii="Wingdings" w:hAnsi="Wingdings" w:hint="default"/>
+      </w:rPr>
+    </w:lvl>
+    <w:lvl w:ilvl="6" w:tplc="40090001" w:tentative="1">
+      <w:start w:val="1"/>
+      <w:numFmt w:val="bullet"/>
+      <w:lvlText w:val=""/>
+      <w:lvlJc w:val="left"/>
+      <w:pPr>
+        <w:ind w:left="5040" w:hanging="360"/>
+      </w:pPr>
+      <w:rPr>
+        <w:rFonts w:ascii="Symbol" w:hAnsi="Symbol" w:hint="default"/>
+      </w:rPr>
+    </w:lvl>
+    <w:lvl w:ilvl="7" w:tplc="40090003" w:tentative="1">
+      <w:start w:val="1"/>
+      <w:numFmt w:val="bullet"/>
+      <w:lvlText w:val="o"/>
+      <w:lvlJc w:val="left"/>
+      <w:pPr>
+        <w:ind w:left="5760" w:hanging="360"/>
+      </w:pPr>
+      <w:rPr>
+        <w:rFonts w:ascii="Courier New" w:hAnsi="Courier New" w:cs="Courier New" w:hint="default"/>
+      </w:rPr>
+    </w:lvl>
+    <w:lvl w:ilvl="8" w:tplc="40090005" w:tentative="1">
+      <w:start w:val="1"/>
+      <w:numFmt w:val="bullet"/>
+      <w:lvlText w:val=""/>
+      <w:lvlJc w:val="left"/>
+      <w:pPr>
+        <w:ind w:left="6480" w:hanging="360"/>
+      </w:pPr>
+      <w:rPr>
+        <w:rFonts w:ascii="Wingdings" w:hAnsi="Wingdings" w:hint="default"/>
+      </w:rPr>
+    </w:lvl>
+  </w:abstractNum>
+  <w:abstractNum w:abstractNumId="9" w15:restartNumberingAfterBreak="0">
     <w:nsid w:val="5E484281"/>
     <w:multiLevelType w:val="hybridMultilevel"/>
     <w:tmpl w:val="5EBE39AE"/>
@@ -1627,8 +2331,322 @@
       </w:pPr>
     </w:lvl>
   </w:abstractNum>
+  <w:abstractNum w:abstractNumId="10" w15:restartNumberingAfterBreak="0">
+    <w:nsid w:val="6AAD4711"/>
+    <w:multiLevelType w:val="hybridMultilevel"/>
+    <w:tmpl w:val="CFF80B26"/>
+    <w:lvl w:ilvl="0" w:tplc="222AE99E">
+      <w:start w:val="1"/>
+      <w:numFmt w:val="bullet"/>
+      <w:lvlText w:val="-"/>
+      <w:lvlJc w:val="left"/>
+      <w:pPr>
+        <w:ind w:left="720" w:hanging="360"/>
+      </w:pPr>
+      <w:rPr>
+        <w:rFonts w:ascii="Calibri" w:eastAsiaTheme="minorHAnsi" w:hAnsi="Calibri" w:cs="Calibri" w:hint="default"/>
+      </w:rPr>
+    </w:lvl>
+    <w:lvl w:ilvl="1" w:tplc="40090003" w:tentative="1">
+      <w:start w:val="1"/>
+      <w:numFmt w:val="bullet"/>
+      <w:lvlText w:val="o"/>
+      <w:lvlJc w:val="left"/>
+      <w:pPr>
+        <w:ind w:left="1440" w:hanging="360"/>
+      </w:pPr>
+      <w:rPr>
+        <w:rFonts w:ascii="Courier New" w:hAnsi="Courier New" w:cs="Courier New" w:hint="default"/>
+      </w:rPr>
+    </w:lvl>
+    <w:lvl w:ilvl="2" w:tplc="40090005" w:tentative="1">
+      <w:start w:val="1"/>
+      <w:numFmt w:val="bullet"/>
+      <w:lvlText w:val=""/>
+      <w:lvlJc w:val="left"/>
+      <w:pPr>
+        <w:ind w:left="2160" w:hanging="360"/>
+      </w:pPr>
+      <w:rPr>
+        <w:rFonts w:ascii="Wingdings" w:hAnsi="Wingdings" w:hint="default"/>
+      </w:rPr>
+    </w:lvl>
+    <w:lvl w:ilvl="3" w:tplc="40090001" w:tentative="1">
+      <w:start w:val="1"/>
+      <w:numFmt w:val="bullet"/>
+      <w:lvlText w:val=""/>
+      <w:lvlJc w:val="left"/>
+      <w:pPr>
+        <w:ind w:left="2880" w:hanging="360"/>
+      </w:pPr>
+      <w:rPr>
+        <w:rFonts w:ascii="Symbol" w:hAnsi="Symbol" w:hint="default"/>
+      </w:rPr>
+    </w:lvl>
+    <w:lvl w:ilvl="4" w:tplc="40090003" w:tentative="1">
+      <w:start w:val="1"/>
+      <w:numFmt w:val="bullet"/>
+      <w:lvlText w:val="o"/>
+      <w:lvlJc w:val="left"/>
+      <w:pPr>
+        <w:ind w:left="3600" w:hanging="360"/>
+      </w:pPr>
+      <w:rPr>
+        <w:rFonts w:ascii="Courier New" w:hAnsi="Courier New" w:cs="Courier New" w:hint="default"/>
+      </w:rPr>
+    </w:lvl>
+    <w:lvl w:ilvl="5" w:tplc="40090005" w:tentative="1">
+      <w:start w:val="1"/>
+      <w:numFmt w:val="bullet"/>
+      <w:lvlText w:val=""/>
+      <w:lvlJc w:val="left"/>
+      <w:pPr>
+        <w:ind w:left="4320" w:hanging="360"/>
+      </w:pPr>
+      <w:rPr>
+        <w:rFonts w:ascii="Wingdings" w:hAnsi="Wingdings" w:hint="default"/>
+      </w:rPr>
+    </w:lvl>
+    <w:lvl w:ilvl="6" w:tplc="40090001" w:tentative="1">
+      <w:start w:val="1"/>
+      <w:numFmt w:val="bullet"/>
+      <w:lvlText w:val=""/>
+      <w:lvlJc w:val="left"/>
+      <w:pPr>
+        <w:ind w:left="5040" w:hanging="360"/>
+      </w:pPr>
+      <w:rPr>
+        <w:rFonts w:ascii="Symbol" w:hAnsi="Symbol" w:hint="default"/>
+      </w:rPr>
+    </w:lvl>
+    <w:lvl w:ilvl="7" w:tplc="40090003" w:tentative="1">
+      <w:start w:val="1"/>
+      <w:numFmt w:val="bullet"/>
+      <w:lvlText w:val="o"/>
+      <w:lvlJc w:val="left"/>
+      <w:pPr>
+        <w:ind w:left="5760" w:hanging="360"/>
+      </w:pPr>
+      <w:rPr>
+        <w:rFonts w:ascii="Courier New" w:hAnsi="Courier New" w:cs="Courier New" w:hint="default"/>
+      </w:rPr>
+    </w:lvl>
+    <w:lvl w:ilvl="8" w:tplc="40090005" w:tentative="1">
+      <w:start w:val="1"/>
+      <w:numFmt w:val="bullet"/>
+      <w:lvlText w:val=""/>
+      <w:lvlJc w:val="left"/>
+      <w:pPr>
+        <w:ind w:left="6480" w:hanging="360"/>
+      </w:pPr>
+      <w:rPr>
+        <w:rFonts w:ascii="Wingdings" w:hAnsi="Wingdings" w:hint="default"/>
+      </w:rPr>
+    </w:lvl>
+  </w:abstractNum>
+  <w:abstractNum w:abstractNumId="11" w15:restartNumberingAfterBreak="0">
+    <w:nsid w:val="717A29D6"/>
+    <w:multiLevelType w:val="hybridMultilevel"/>
+    <w:tmpl w:val="969C8DBA"/>
+    <w:lvl w:ilvl="0" w:tplc="4009000F">
+      <w:start w:val="1"/>
+      <w:numFmt w:val="decimal"/>
+      <w:lvlText w:val="%1."/>
+      <w:lvlJc w:val="left"/>
+      <w:pPr>
+        <w:ind w:left="720" w:hanging="360"/>
+      </w:pPr>
+      <w:rPr>
+        <w:rFonts w:hint="default"/>
+      </w:rPr>
+    </w:lvl>
+    <w:lvl w:ilvl="1" w:tplc="40090019" w:tentative="1">
+      <w:start w:val="1"/>
+      <w:numFmt w:val="lowerLetter"/>
+      <w:lvlText w:val="%2."/>
+      <w:lvlJc w:val="left"/>
+      <w:pPr>
+        <w:ind w:left="1440" w:hanging="360"/>
+      </w:pPr>
+    </w:lvl>
+    <w:lvl w:ilvl="2" w:tplc="4009001B" w:tentative="1">
+      <w:start w:val="1"/>
+      <w:numFmt w:val="lowerRoman"/>
+      <w:lvlText w:val="%3."/>
+      <w:lvlJc w:val="right"/>
+      <w:pPr>
+        <w:ind w:left="2160" w:hanging="180"/>
+      </w:pPr>
+    </w:lvl>
+    <w:lvl w:ilvl="3" w:tplc="4009000F" w:tentative="1">
+      <w:start w:val="1"/>
+      <w:numFmt w:val="decimal"/>
+      <w:lvlText w:val="%4."/>
+      <w:lvlJc w:val="left"/>
+      <w:pPr>
+        <w:ind w:left="2880" w:hanging="360"/>
+      </w:pPr>
+    </w:lvl>
+    <w:lvl w:ilvl="4" w:tplc="40090019" w:tentative="1">
+      <w:start w:val="1"/>
+      <w:numFmt w:val="lowerLetter"/>
+      <w:lvlText w:val="%5."/>
+      <w:lvlJc w:val="left"/>
+      <w:pPr>
+        <w:ind w:left="3600" w:hanging="360"/>
+      </w:pPr>
+    </w:lvl>
+    <w:lvl w:ilvl="5" w:tplc="4009001B" w:tentative="1">
+      <w:start w:val="1"/>
+      <w:numFmt w:val="lowerRoman"/>
+      <w:lvlText w:val="%6."/>
+      <w:lvlJc w:val="right"/>
+      <w:pPr>
+        <w:ind w:left="4320" w:hanging="180"/>
+      </w:pPr>
+    </w:lvl>
+    <w:lvl w:ilvl="6" w:tplc="4009000F" w:tentative="1">
+      <w:start w:val="1"/>
+      <w:numFmt w:val="decimal"/>
+      <w:lvlText w:val="%7."/>
+      <w:lvlJc w:val="left"/>
+      <w:pPr>
+        <w:ind w:left="5040" w:hanging="360"/>
+      </w:pPr>
+    </w:lvl>
+    <w:lvl w:ilvl="7" w:tplc="40090019" w:tentative="1">
+      <w:start w:val="1"/>
+      <w:numFmt w:val="lowerLetter"/>
+      <w:lvlText w:val="%8."/>
+      <w:lvlJc w:val="left"/>
+      <w:pPr>
+        <w:ind w:left="5760" w:hanging="360"/>
+      </w:pPr>
+    </w:lvl>
+    <w:lvl w:ilvl="8" w:tplc="4009001B" w:tentative="1">
+      <w:start w:val="1"/>
+      <w:numFmt w:val="lowerRoman"/>
+      <w:lvlText w:val="%9."/>
+      <w:lvlJc w:val="right"/>
+      <w:pPr>
+        <w:ind w:left="6480" w:hanging="180"/>
+      </w:pPr>
+    </w:lvl>
+  </w:abstractNum>
+  <w:abstractNum w:abstractNumId="12" w15:restartNumberingAfterBreak="0">
+    <w:nsid w:val="7CA04F55"/>
+    <w:multiLevelType w:val="hybridMultilevel"/>
+    <w:tmpl w:val="89A06416"/>
+    <w:lvl w:ilvl="0" w:tplc="88B8728A">
+      <w:numFmt w:val="bullet"/>
+      <w:lvlText w:val="-"/>
+      <w:lvlJc w:val="left"/>
+      <w:pPr>
+        <w:ind w:left="720" w:hanging="360"/>
+      </w:pPr>
+      <w:rPr>
+        <w:rFonts w:ascii="Calibri" w:eastAsiaTheme="minorHAnsi" w:hAnsi="Calibri" w:cs="Calibri" w:hint="default"/>
+      </w:rPr>
+    </w:lvl>
+    <w:lvl w:ilvl="1" w:tplc="40090003" w:tentative="1">
+      <w:start w:val="1"/>
+      <w:numFmt w:val="bullet"/>
+      <w:lvlText w:val="o"/>
+      <w:lvlJc w:val="left"/>
+      <w:pPr>
+        <w:ind w:left="1440" w:hanging="360"/>
+      </w:pPr>
+      <w:rPr>
+        <w:rFonts w:ascii="Courier New" w:hAnsi="Courier New" w:cs="Courier New" w:hint="default"/>
+      </w:rPr>
+    </w:lvl>
+    <w:lvl w:ilvl="2" w:tplc="40090005" w:tentative="1">
+      <w:start w:val="1"/>
+      <w:numFmt w:val="bullet"/>
+      <w:lvlText w:val=""/>
+      <w:lvlJc w:val="left"/>
+      <w:pPr>
+        <w:ind w:left="2160" w:hanging="360"/>
+      </w:pPr>
+      <w:rPr>
+        <w:rFonts w:ascii="Wingdings" w:hAnsi="Wingdings" w:hint="default"/>
+      </w:rPr>
+    </w:lvl>
+    <w:lvl w:ilvl="3" w:tplc="40090001" w:tentative="1">
+      <w:start w:val="1"/>
+      <w:numFmt w:val="bullet"/>
+      <w:lvlText w:val=""/>
+      <w:lvlJc w:val="left"/>
+      <w:pPr>
+        <w:ind w:left="2880" w:hanging="360"/>
+      </w:pPr>
+      <w:rPr>
+        <w:rFonts w:ascii="Symbol" w:hAnsi="Symbol" w:hint="default"/>
+      </w:rPr>
+    </w:lvl>
+    <w:lvl w:ilvl="4" w:tplc="40090003" w:tentative="1">
+      <w:start w:val="1"/>
+      <w:numFmt w:val="bullet"/>
+      <w:lvlText w:val="o"/>
+      <w:lvlJc w:val="left"/>
+      <w:pPr>
+        <w:ind w:left="3600" w:hanging="360"/>
+      </w:pPr>
+      <w:rPr>
+        <w:rFonts w:ascii="Courier New" w:hAnsi="Courier New" w:cs="Courier New" w:hint="default"/>
+      </w:rPr>
+    </w:lvl>
+    <w:lvl w:ilvl="5" w:tplc="40090005" w:tentative="1">
+      <w:start w:val="1"/>
+      <w:numFmt w:val="bullet"/>
+      <w:lvlText w:val=""/>
+      <w:lvlJc w:val="left"/>
+      <w:pPr>
+        <w:ind w:left="4320" w:hanging="360"/>
+      </w:pPr>
+      <w:rPr>
+        <w:rFonts w:ascii="Wingdings" w:hAnsi="Wingdings" w:hint="default"/>
+      </w:rPr>
+    </w:lvl>
+    <w:lvl w:ilvl="6" w:tplc="40090001" w:tentative="1">
+      <w:start w:val="1"/>
+      <w:numFmt w:val="bullet"/>
+      <w:lvlText w:val=""/>
+      <w:lvlJc w:val="left"/>
+      <w:pPr>
+        <w:ind w:left="5040" w:hanging="360"/>
+      </w:pPr>
+      <w:rPr>
+        <w:rFonts w:ascii="Symbol" w:hAnsi="Symbol" w:hint="default"/>
+      </w:rPr>
+    </w:lvl>
+    <w:lvl w:ilvl="7" w:tplc="40090003" w:tentative="1">
+      <w:start w:val="1"/>
+      <w:numFmt w:val="bullet"/>
+      <w:lvlText w:val="o"/>
+      <w:lvlJc w:val="left"/>
+      <w:pPr>
+        <w:ind w:left="5760" w:hanging="360"/>
+      </w:pPr>
+      <w:rPr>
+        <w:rFonts w:ascii="Courier New" w:hAnsi="Courier New" w:cs="Courier New" w:hint="default"/>
+      </w:rPr>
+    </w:lvl>
+    <w:lvl w:ilvl="8" w:tplc="40090005" w:tentative="1">
+      <w:start w:val="1"/>
+      <w:numFmt w:val="bullet"/>
+      <w:lvlText w:val=""/>
+      <w:lvlJc w:val="left"/>
+      <w:pPr>
+        <w:ind w:left="6480" w:hanging="360"/>
+      </w:pPr>
+      <w:rPr>
+        <w:rFonts w:ascii="Wingdings" w:hAnsi="Wingdings" w:hint="default"/>
+      </w:rPr>
+    </w:lvl>
+  </w:abstractNum>
   <w:num w:numId="1" w16cid:durableId="603805025">
-    <w:abstractNumId w:val="3"/>
+    <w:abstractNumId w:val="7"/>
   </w:num>
   <w:num w:numId="2" w16cid:durableId="1052266265">
     <w:abstractNumId w:val="2"/>
@@ -1637,10 +2655,34 @@
     <w:abstractNumId w:val="0"/>
   </w:num>
   <w:num w:numId="4" w16cid:durableId="444422955">
-    <w:abstractNumId w:val="4"/>
+    <w:abstractNumId w:val="9"/>
   </w:num>
   <w:num w:numId="5" w16cid:durableId="1043871838">
     <w:abstractNumId w:val="1"/>
+  </w:num>
+  <w:num w:numId="6" w16cid:durableId="861014488">
+    <w:abstractNumId w:val="12"/>
+  </w:num>
+  <w:num w:numId="7" w16cid:durableId="893660661">
+    <w:abstractNumId w:val="11"/>
+  </w:num>
+  <w:num w:numId="8" w16cid:durableId="1733430037">
+    <w:abstractNumId w:val="5"/>
+  </w:num>
+  <w:num w:numId="9" w16cid:durableId="2106729966">
+    <w:abstractNumId w:val="6"/>
+  </w:num>
+  <w:num w:numId="10" w16cid:durableId="1872449530">
+    <w:abstractNumId w:val="3"/>
+  </w:num>
+  <w:num w:numId="11" w16cid:durableId="970405447">
+    <w:abstractNumId w:val="10"/>
+  </w:num>
+  <w:num w:numId="12" w16cid:durableId="876545077">
+    <w:abstractNumId w:val="8"/>
+  </w:num>
+  <w:num w:numId="13" w16cid:durableId="1007906798">
+    <w:abstractNumId w:val="4"/>
   </w:num>
 </w:numbering>
 </file>
@@ -2469,21 +3511,6 @@
 </file>
 
 <file path=customXml/item1.xml><?xml version="1.0" encoding="utf-8"?>
-<?mso-contentType ?>
-<FormTemplates xmlns="http://schemas.microsoft.com/sharepoint/v3/contenttype/forms">
-  <Display>DocumentLibraryForm</Display>
-  <Edit>DocumentLibraryForm</Edit>
-  <New>DocumentLibraryForm</New>
-</FormTemplates>
-</file>
-
-<file path=customXml/item2.xml><?xml version="1.0" encoding="utf-8"?>
-<p:properties xmlns:p="http://schemas.microsoft.com/office/2006/metadata/properties" xmlns:xsi="http://www.w3.org/2001/XMLSchema-instance" xmlns:pc="http://schemas.microsoft.com/office/infopath/2007/PartnerControls">
-  <documentManagement/>
-</p:properties>
-</file>
-
-<file path=customXml/item3.xml><?xml version="1.0" encoding="utf-8"?>
 <ct:contentTypeSchema xmlns:ct="http://schemas.microsoft.com/office/2006/metadata/contentType" xmlns:ma="http://schemas.microsoft.com/office/2006/metadata/properties/metaAttributes" ct:_="" ma:_="" ma:contentTypeName="Document" ma:contentTypeID="0x01010033553FA8616F3A45AD369E275EA42271" ma:contentTypeVersion="11" ma:contentTypeDescription="Create a new document." ma:contentTypeScope="" ma:versionID="a80c169e4bce83e68d05ea602d669bf8">
   <xsd:schema xmlns:xsd="http://www.w3.org/2001/XMLSchema" xmlns:xs="http://www.w3.org/2001/XMLSchema" xmlns:p="http://schemas.microsoft.com/office/2006/metadata/properties" xmlns:ns3="18dffc30-a361-43f0-bb4a-1f62e819a6f2" xmlns:ns4="371a10d4-9e19-41a9-948b-d1cca29b4cb6" targetNamespace="http://schemas.microsoft.com/office/2006/metadata/properties" ma:root="true" ma:fieldsID="5517a3731e038fe096a17cca16874607" ns3:_="" ns4:_="">
     <xsd:import namespace="18dffc30-a361-43f0-bb4a-1f62e819a6f2"/>
@@ -2692,32 +3719,22 @@
 </ct:contentTypeSchema>
 </file>
 
-<file path=customXml/itemProps1.xml><?xml version="1.0" encoding="utf-8"?>
-<ds:datastoreItem xmlns:ds="http://schemas.openxmlformats.org/officeDocument/2006/customXml" ds:itemID="{5FE720A8-AB9E-4FDC-9C7B-35019450C738}">
-  <ds:schemaRefs>
-    <ds:schemaRef ds:uri="http://schemas.microsoft.com/sharepoint/v3/contenttype/forms"/>
-  </ds:schemaRefs>
-</ds:datastoreItem>
+<file path=customXml/item2.xml><?xml version="1.0" encoding="utf-8"?>
+<p:properties xmlns:p="http://schemas.microsoft.com/office/2006/metadata/properties" xmlns:xsi="http://www.w3.org/2001/XMLSchema-instance" xmlns:pc="http://schemas.microsoft.com/office/infopath/2007/PartnerControls">
+  <documentManagement/>
+</p:properties>
 </file>
 
-<file path=customXml/itemProps2.xml><?xml version="1.0" encoding="utf-8"?>
-<ds:datastoreItem xmlns:ds="http://schemas.openxmlformats.org/officeDocument/2006/customXml" ds:itemID="{D2AB9C70-7536-4EFC-B5E5-08AB763572ED}">
-  <ds:schemaRefs>
-    <ds:schemaRef ds:uri="http://purl.org/dc/terms/"/>
-    <ds:schemaRef ds:uri="http://schemas.openxmlformats.org/package/2006/metadata/core-properties"/>
-    <ds:schemaRef ds:uri="http://purl.org/dc/elements/1.1/"/>
-    <ds:schemaRef ds:uri="http://schemas.microsoft.com/office/infopath/2007/PartnerControls"/>
-    <ds:schemaRef ds:uri="http://schemas.microsoft.com/office/2006/metadata/properties"/>
-    <ds:schemaRef ds:uri="371a10d4-9e19-41a9-948b-d1cca29b4cb6"/>
-    <ds:schemaRef ds:uri="http://purl.org/dc/dcmitype/"/>
-    <ds:schemaRef ds:uri="http://schemas.microsoft.com/office/2006/documentManagement/types"/>
-    <ds:schemaRef ds:uri="18dffc30-a361-43f0-bb4a-1f62e819a6f2"/>
-    <ds:schemaRef ds:uri="http://www.w3.org/XML/1998/namespace"/>
-  </ds:schemaRefs>
-</ds:datastoreItem>
+<file path=customXml/item3.xml><?xml version="1.0" encoding="utf-8"?>
+<?mso-contentType ?>
+<FormTemplates xmlns="http://schemas.microsoft.com/sharepoint/v3/contenttype/forms">
+  <Display>DocumentLibraryForm</Display>
+  <Edit>DocumentLibraryForm</Edit>
+  <New>DocumentLibraryForm</New>
+</FormTemplates>
 </file>
 
-<file path=customXml/itemProps3.xml><?xml version="1.0" encoding="utf-8"?>
+<file path=customXml/itemProps1.xml><?xml version="1.0" encoding="utf-8"?>
 <ds:datastoreItem xmlns:ds="http://schemas.openxmlformats.org/officeDocument/2006/customXml" ds:itemID="{0592E5AF-9A07-4087-923D-6E9E00E26F20}">
   <ds:schemaRefs>
     <ds:schemaRef ds:uri="http://schemas.microsoft.com/office/2006/metadata/contentType"/>
@@ -2734,4 +3751,21 @@
     <ds:schemaRef ds:uri="http://schemas.microsoft.com/internal/obd"/>
   </ds:schemaRefs>
 </ds:datastoreItem>
+</file>
+
+<file path=customXml/itemProps2.xml><?xml version="1.0" encoding="utf-8"?>
+<ds:datastoreItem xmlns:ds="http://schemas.openxmlformats.org/officeDocument/2006/customXml" ds:itemID="{D2AB9C70-7536-4EFC-B5E5-08AB763572ED}">
+  <ds:schemaRefs>
+    <ds:schemaRef ds:uri="http://schemas.microsoft.com/office/2006/metadata/properties"/>
+    <ds:schemaRef ds:uri="http://schemas.microsoft.com/office/infopath/2007/PartnerControls"/>
+  </ds:schemaRefs>
+</ds:datastoreItem>
+</file>
+
+<file path=customXml/itemProps3.xml><?xml version="1.0" encoding="utf-8"?>
+<ds:datastoreItem xmlns:ds="http://schemas.openxmlformats.org/officeDocument/2006/customXml" ds:itemID="{5FE720A8-AB9E-4FDC-9C7B-35019450C738}">
+  <ds:schemaRefs>
+    <ds:schemaRef ds:uri="http://schemas.microsoft.com/sharepoint/v3/contenttype/forms"/>
+  </ds:schemaRefs>
+</ds:datastoreItem>
 </file>
</xml_diff>